<commit_message>
Git hub screenshots, and meetings
</commit_message>
<xml_diff>
--- a/Admin/Meetings/Meeting 1.docx
+++ b/Admin/Meetings/Meeting 1.docx
@@ -1,6 +1,6 @@
 
 <file path=word/document.xml><?xml version="1.0" encoding="utf-8"?>
-<w:document xmlns:mc="http://schemas.openxmlformats.org/markup-compatibility/2006" xmlns:o="urn:schemas-microsoft-com:office:office" xmlns:r="http://schemas.openxmlformats.org/officeDocument/2006/relationships" xmlns:m="http://schemas.openxmlformats.org/officeDocument/2006/math" xmlns:v="urn:schemas-microsoft-com:vml" xmlns:wp="http://schemas.openxmlformats.org/drawingml/2006/wordprocessingDrawing" xmlns:w10="urn:schemas-microsoft-com:office:word" xmlns:w="http://schemas.openxmlformats.org/wordprocessingml/2006/main" xmlns:wne="http://schemas.microsoft.com/office/word/2006/wordml" xmlns:sl="http://schemas.openxmlformats.org/schemaLibrary/2006/main" xmlns:a="http://schemas.openxmlformats.org/drawingml/2006/main" xmlns:pic="http://schemas.openxmlformats.org/drawingml/2006/picture" xmlns:c="http://schemas.openxmlformats.org/drawingml/2006/chart" xmlns:lc="http://schemas.openxmlformats.org/drawingml/2006/lockedCanvas" xmlns:dgm="http://schemas.openxmlformats.org/drawingml/2006/diagram" xmlns:wps="http://schemas.microsoft.com/office/word/2010/wordprocessingShape" xmlns:wpg="http://schemas.microsoft.com/office/word/2010/wordprocessingGroup">
+<w:document xmlns:mc="http://schemas.openxmlformats.org/markup-compatibility/2006" xmlns:o="urn:schemas-microsoft-com:office:office" xmlns:r="http://schemas.openxmlformats.org/officeDocument/2006/relationships" xmlns:m="http://schemas.openxmlformats.org/officeDocument/2006/math" xmlns:v="urn:schemas-microsoft-com:vml" xmlns:wp="http://schemas.openxmlformats.org/drawingml/2006/wordprocessingDrawing" xmlns:w10="urn:schemas-microsoft-com:office:word" xmlns:w="http://schemas.openxmlformats.org/wordprocessingml/2006/main" xmlns:wne="http://schemas.microsoft.com/office/word/2006/wordml" xmlns:sl="http://schemas.openxmlformats.org/schemaLibrary/2006/main" xmlns:a="http://schemas.openxmlformats.org/drawingml/2006/main" xmlns:pic="http://schemas.openxmlformats.org/drawingml/2006/picture" xmlns:c="http://schemas.openxmlformats.org/drawingml/2006/chart" xmlns:lc="http://schemas.openxmlformats.org/drawingml/2006/lockedCanvas" xmlns:dgm="http://schemas.openxmlformats.org/drawingml/2006/diagram" xmlns:wps="http://schemas.microsoft.com/office/word/2010/wordprocessingShape" xmlns:wpg="http://schemas.microsoft.com/office/word/2010/wordprocessingGroup" xmlns:w14="http://schemas.microsoft.com/office/word/2010/wordml" xmlns:w15="http://schemas.microsoft.com/office/word/2012/wordml">
   <w:body>
     <w:p>
       <w:pPr>
@@ -79,6 +79,8 @@
           <w:szCs w:val="48"/>
         </w:rPr>
       </w:pPr>
+      <w:bookmarkStart w:colFirst="0" w:colLast="0" w:name="_gl332kgy92f" w:id="0"/>
+      <w:bookmarkEnd w:id="0"/>
       <w:r>
         <w:pict>
           <v:rect style="width:0.0pt;height:1.5pt" o:hr="t" o:hrstd="t" o:hralign="center" fillcolor="#A0A0A0" stroked="f"/>
@@ -206,72 +208,13 @@
         <w:ind w:left="720" w:hanging="360"/>
         <w:contextualSpacing w:val="0"/>
         <w:rPr>
-          <w:color w:val="000000"/>
-          <w:sz w:val="36"/>
-          <w:szCs w:val="36"/>
-        </w:rPr>
-      </w:pPr>
-      <w:bookmarkStart w:colFirst="0" w:colLast="0" w:name="_wukifsi9tk7x" w:id="0"/>
-      <w:bookmarkEnd w:id="0"/>
-      <w:r>
-        <w:rPr>
-          <w:color w:val="000000"/>
-          <w:sz w:val="36"/>
-          <w:szCs w:val="36"/>
-          <w:rtl w:val="0"/>
-        </w:rPr>
-        <w:t xml:space="preserve">Attendees</w:t>
-      </w:r>
-    </w:p>
-    <w:p>
-      <w:pPr>
-        <w:widowControl w:val="0"/>
-        <w:ind w:left="720" w:hanging="360"/>
-        <w:contextualSpacing w:val="0"/>
-        <w:rPr/>
-      </w:pPr>
-      <w:r>
-        <w:rPr>
-          <w:rtl w:val="0"/>
-        </w:rPr>
-        <w:t xml:space="preserve">Peter Smith (Chair, Scribe), Sam Connelly, Michael Bulgrass, Max Walsh</w:t>
-      </w:r>
-    </w:p>
-    <w:p>
-      <w:pPr>
-        <w:widowControl w:val="0"/>
-        <w:ind w:left="720" w:hanging="360"/>
-        <w:contextualSpacing w:val="0"/>
-        <w:rPr/>
-      </w:pPr>
-      <w:r>
-        <w:pict>
-          <v:rect style="width:0.0pt;height:1.5pt" o:hr="t" o:hrstd="t" o:hralign="center" fillcolor="#A0A0A0" stroked="f"/>
-        </w:pict>
-      </w:r>
-      <w:r>
-        <w:rPr>
-          <w:rtl w:val="0"/>
-        </w:rPr>
-      </w:r>
-    </w:p>
-    <w:p>
-      <w:pPr>
-        <w:pStyle w:val="Subtitle"/>
-        <w:keepNext w:val="0"/>
-        <w:keepLines w:val="0"/>
-        <w:widowControl w:val="0"/>
-        <w:spacing w:after="0" w:lineRule="auto"/>
-        <w:ind w:left="720" w:hanging="360"/>
-        <w:contextualSpacing w:val="0"/>
-        <w:rPr>
           <w:b w:val="1"/>
           <w:color w:val="000000"/>
           <w:sz w:val="36"/>
           <w:szCs w:val="36"/>
         </w:rPr>
       </w:pPr>
-      <w:bookmarkStart w:colFirst="0" w:colLast="0" w:name="_yb1541ba9v3f" w:id="1"/>
+      <w:bookmarkStart w:colFirst="0" w:colLast="0" w:name="_wukifsi9tk7x" w:id="1"/>
       <w:bookmarkEnd w:id="1"/>
       <w:r>
         <w:rPr>
@@ -281,6 +224,80 @@
           <w:szCs w:val="36"/>
           <w:rtl w:val="0"/>
         </w:rPr>
+        <w:t xml:space="preserve">Attendees</w:t>
+      </w:r>
+    </w:p>
+    <w:p>
+      <w:pPr>
+        <w:widowControl w:val="0"/>
+        <w:ind w:left="720" w:hanging="360"/>
+        <w:contextualSpacing w:val="0"/>
+        <w:rPr/>
+      </w:pPr>
+      <w:r>
+        <w:pict>
+          <v:rect style="width:0.0pt;height:1.5pt" o:hr="t" o:hrstd="t" o:hralign="center" fillcolor="#A0A0A0" stroked="f"/>
+        </w:pict>
+      </w:r>
+      <w:r>
+        <w:rPr>
+          <w:rtl w:val="0"/>
+        </w:rPr>
+      </w:r>
+    </w:p>
+    <w:p>
+      <w:pPr>
+        <w:widowControl w:val="0"/>
+        <w:ind w:left="720" w:hanging="360"/>
+        <w:contextualSpacing w:val="0"/>
+        <w:rPr/>
+      </w:pPr>
+      <w:r>
+        <w:rPr>
+          <w:rtl w:val="0"/>
+        </w:rPr>
+        <w:t xml:space="preserve">Peter Smith (Scribe), Sam Connelly (Chair), Max Walsh, Michael Bulgrass</w:t>
+      </w:r>
+    </w:p>
+    <w:p>
+      <w:pPr>
+        <w:widowControl w:val="0"/>
+        <w:ind w:left="720" w:hanging="360"/>
+        <w:contextualSpacing w:val="0"/>
+        <w:rPr/>
+      </w:pPr>
+      <w:r>
+        <w:rPr>
+          <w:rtl w:val="0"/>
+        </w:rPr>
+      </w:r>
+    </w:p>
+    <w:p>
+      <w:pPr>
+        <w:pStyle w:val="Subtitle"/>
+        <w:keepNext w:val="0"/>
+        <w:keepLines w:val="0"/>
+        <w:widowControl w:val="0"/>
+        <w:spacing w:after="0" w:lineRule="auto"/>
+        <w:ind w:left="720" w:hanging="360"/>
+        <w:contextualSpacing w:val="0"/>
+        <w:rPr>
+          <w:b w:val="1"/>
+          <w:color w:val="000000"/>
+          <w:sz w:val="36"/>
+          <w:szCs w:val="36"/>
+        </w:rPr>
+      </w:pPr>
+      <w:bookmarkStart w:colFirst="0" w:colLast="0" w:name="_yb1541ba9v3f" w:id="2"/>
+      <w:bookmarkEnd w:id="2"/>
+      <w:r>
+        <w:rPr>
+          <w:b w:val="1"/>
+          <w:color w:val="000000"/>
+          <w:sz w:val="36"/>
+          <w:szCs w:val="36"/>
+          <w:rtl w:val="0"/>
+        </w:rPr>
         <w:t xml:space="preserve">Minutes</w:t>
       </w:r>
     </w:p>
@@ -790,8 +807,8 @@
           <w:szCs w:val="22"/>
         </w:rPr>
       </w:pPr>
-      <w:bookmarkStart w:colFirst="0" w:colLast="0" w:name="_sv00x2u0ot6h" w:id="2"/>
-      <w:bookmarkEnd w:id="2"/>
+      <w:bookmarkStart w:colFirst="0" w:colLast="0" w:name="_sv00x2u0ot6h" w:id="3"/>
+      <w:bookmarkEnd w:id="3"/>
       <w:r>
         <w:rPr>
           <w:b w:val="1"/>
@@ -856,8 +873,8 @@
           <w:szCs w:val="22"/>
         </w:rPr>
       </w:pPr>
-      <w:bookmarkStart w:colFirst="0" w:colLast="0" w:name="_qd1tofa3gicw" w:id="3"/>
-      <w:bookmarkEnd w:id="3"/>
+      <w:bookmarkStart w:colFirst="0" w:colLast="0" w:name="_qd1tofa3gicw" w:id="4"/>
+      <w:bookmarkEnd w:id="4"/>
       <w:r>
         <w:rPr>
           <w:b w:val="1"/>
@@ -904,12 +921,12 @@
         <w:contextualSpacing w:val="0"/>
         <w:rPr>
           <w:color w:val="000000"/>
-          <w:sz w:val="36"/>
-          <w:szCs w:val="36"/>
-        </w:rPr>
-      </w:pPr>
-      <w:bookmarkStart w:colFirst="0" w:colLast="0" w:name="_222drzg1g40g" w:id="4"/>
-      <w:bookmarkEnd w:id="4"/>
+          <w:sz w:val="22"/>
+          <w:szCs w:val="22"/>
+        </w:rPr>
+      </w:pPr>
+      <w:bookmarkStart w:colFirst="0" w:colLast="0" w:name="_222drzg1g40g" w:id="5"/>
+      <w:bookmarkEnd w:id="5"/>
       <w:r>
         <w:rPr>
           <w:rtl w:val="0"/>
@@ -932,8 +949,8 @@
           <w:szCs w:val="36"/>
         </w:rPr>
       </w:pPr>
-      <w:bookmarkStart w:colFirst="0" w:colLast="0" w:name="_bj3vhe2vg89" w:id="5"/>
-      <w:bookmarkEnd w:id="5"/>
+      <w:bookmarkStart w:colFirst="0" w:colLast="0" w:name="_bj3vhe2vg89" w:id="6"/>
+      <w:bookmarkEnd w:id="6"/>
       <w:r>
         <w:rPr>
           <w:b w:val="1"/>
@@ -998,12 +1015,12 @@
         <w:contextualSpacing w:val="0"/>
         <w:rPr>
           <w:color w:val="000000"/>
-          <w:sz w:val="36"/>
-          <w:szCs w:val="36"/>
-        </w:rPr>
-      </w:pPr>
-      <w:bookmarkStart w:colFirst="0" w:colLast="0" w:name="_q2hvdnuifzwj" w:id="6"/>
-      <w:bookmarkEnd w:id="6"/>
+          <w:sz w:val="22"/>
+          <w:szCs w:val="22"/>
+        </w:rPr>
+      </w:pPr>
+      <w:bookmarkStart w:colFirst="0" w:colLast="0" w:name="_q2hvdnuifzwj" w:id="7"/>
+      <w:bookmarkEnd w:id="7"/>
       <w:r>
         <w:rPr>
           <w:rtl w:val="0"/>
@@ -1026,8 +1043,8 @@
           <w:szCs w:val="36"/>
         </w:rPr>
       </w:pPr>
-      <w:bookmarkStart w:colFirst="0" w:colLast="0" w:name="_uidsr4diet1g" w:id="7"/>
-      <w:bookmarkEnd w:id="7"/>
+      <w:bookmarkStart w:colFirst="0" w:colLast="0" w:name="_uidsr4diet1g" w:id="8"/>
+      <w:bookmarkEnd w:id="8"/>
       <w:r>
         <w:rPr>
           <w:b w:val="1"/>
@@ -1196,12 +1213,12 @@
         <w:contextualSpacing w:val="0"/>
         <w:rPr>
           <w:color w:val="000000"/>
-          <w:sz w:val="36"/>
-          <w:szCs w:val="36"/>
-        </w:rPr>
-      </w:pPr>
-      <w:bookmarkStart w:colFirst="0" w:colLast="0" w:name="_c53ts689wflh" w:id="8"/>
-      <w:bookmarkEnd w:id="8"/>
+          <w:sz w:val="22"/>
+          <w:szCs w:val="22"/>
+        </w:rPr>
+      </w:pPr>
+      <w:bookmarkStart w:colFirst="0" w:colLast="0" w:name="_c53ts689wflh" w:id="9"/>
+      <w:bookmarkEnd w:id="9"/>
       <w:r>
         <w:rPr>
           <w:rtl w:val="0"/>
@@ -1224,8 +1241,8 @@
           <w:szCs w:val="36"/>
         </w:rPr>
       </w:pPr>
-      <w:bookmarkStart w:colFirst="0" w:colLast="0" w:name="_uxle16c9gygo" w:id="9"/>
-      <w:bookmarkEnd w:id="9"/>
+      <w:bookmarkStart w:colFirst="0" w:colLast="0" w:name="_uxle16c9gygo" w:id="10"/>
+      <w:bookmarkEnd w:id="10"/>
       <w:r>
         <w:rPr>
           <w:b w:val="1"/>
@@ -1432,7 +1449,7 @@
 </file>
 
 <file path=word/numbering.xml><?xml version="1.0" encoding="utf-8"?>
-<w:numbering xmlns:mc="http://schemas.openxmlformats.org/markup-compatibility/2006" xmlns:o="urn:schemas-microsoft-com:office:office" xmlns:r="http://schemas.openxmlformats.org/officeDocument/2006/relationships" xmlns:m="http://schemas.openxmlformats.org/officeDocument/2006/math" xmlns:v="urn:schemas-microsoft-com:vml" xmlns:wp="http://schemas.openxmlformats.org/drawingml/2006/wordprocessingDrawing" xmlns:w10="urn:schemas-microsoft-com:office:word" xmlns:w="http://schemas.openxmlformats.org/wordprocessingml/2006/main" xmlns:wne="http://schemas.microsoft.com/office/word/2006/wordml" xmlns:sl="http://schemas.openxmlformats.org/schemaLibrary/2006/main" xmlns:a="http://schemas.openxmlformats.org/drawingml/2006/main" xmlns:pic="http://schemas.openxmlformats.org/drawingml/2006/picture" xmlns:c="http://schemas.openxmlformats.org/drawingml/2006/chart" xmlns:lc="http://schemas.openxmlformats.org/drawingml/2006/lockedCanvas" xmlns:dgm="http://schemas.openxmlformats.org/drawingml/2006/diagram" xmlns:wps="http://schemas.microsoft.com/office/word/2010/wordprocessingShape" xmlns:wpg="http://schemas.microsoft.com/office/word/2010/wordprocessingGroup">
+<w:numbering xmlns:mc="http://schemas.openxmlformats.org/markup-compatibility/2006" xmlns:o="urn:schemas-microsoft-com:office:office" xmlns:r="http://schemas.openxmlformats.org/officeDocument/2006/relationships" xmlns:m="http://schemas.openxmlformats.org/officeDocument/2006/math" xmlns:v="urn:schemas-microsoft-com:vml" xmlns:wp="http://schemas.openxmlformats.org/drawingml/2006/wordprocessingDrawing" xmlns:w10="urn:schemas-microsoft-com:office:word" xmlns:w="http://schemas.openxmlformats.org/wordprocessingml/2006/main" xmlns:wne="http://schemas.microsoft.com/office/word/2006/wordml" xmlns:sl="http://schemas.openxmlformats.org/schemaLibrary/2006/main" xmlns:a="http://schemas.openxmlformats.org/drawingml/2006/main" xmlns:pic="http://schemas.openxmlformats.org/drawingml/2006/picture" xmlns:c="http://schemas.openxmlformats.org/drawingml/2006/chart" xmlns:lc="http://schemas.openxmlformats.org/drawingml/2006/lockedCanvas" xmlns:dgm="http://schemas.openxmlformats.org/drawingml/2006/diagram" xmlns:wps="http://schemas.microsoft.com/office/word/2010/wordprocessingShape" xmlns:wpg="http://schemas.microsoft.com/office/word/2010/wordprocessingGroup" xmlns:w14="http://schemas.microsoft.com/office/word/2010/wordml" xmlns:w15="http://schemas.microsoft.com/office/word/2012/wordml">
   <w:abstractNum w:abstractNumId="1">
     <w:lvl w:ilvl="0">
       <w:start w:val="1"/>
@@ -2249,41 +2266,19 @@
 </file>
 
 <file path=word/styles.xml><?xml version="1.0" encoding="utf-8"?>
-<w:styles xmlns:mc="http://schemas.openxmlformats.org/markup-compatibility/2006" xmlns:o="urn:schemas-microsoft-com:office:office" xmlns:r="http://schemas.openxmlformats.org/officeDocument/2006/relationships" xmlns:m="http://schemas.openxmlformats.org/officeDocument/2006/math" xmlns:v="urn:schemas-microsoft-com:vml" xmlns:wp="http://schemas.openxmlformats.org/drawingml/2006/wordprocessingDrawing" xmlns:w10="urn:schemas-microsoft-com:office:word" xmlns:w="http://schemas.openxmlformats.org/wordprocessingml/2006/main" xmlns:wne="http://schemas.microsoft.com/office/word/2006/wordml" xmlns:sl="http://schemas.openxmlformats.org/schemaLibrary/2006/main" xmlns:a="http://schemas.openxmlformats.org/drawingml/2006/main" xmlns:pic="http://schemas.openxmlformats.org/drawingml/2006/picture" xmlns:c="http://schemas.openxmlformats.org/drawingml/2006/chart" xmlns:lc="http://schemas.openxmlformats.org/drawingml/2006/lockedCanvas" xmlns:dgm="http://schemas.openxmlformats.org/drawingml/2006/diagram" xmlns:wps="http://schemas.microsoft.com/office/word/2010/wordprocessingShape" xmlns:wpg="http://schemas.microsoft.com/office/word/2010/wordprocessingGroup">
+<w:styles xmlns:mc="http://schemas.openxmlformats.org/markup-compatibility/2006" xmlns:o="urn:schemas-microsoft-com:office:office" xmlns:r="http://schemas.openxmlformats.org/officeDocument/2006/relationships" xmlns:m="http://schemas.openxmlformats.org/officeDocument/2006/math" xmlns:v="urn:schemas-microsoft-com:vml" xmlns:wp="http://schemas.openxmlformats.org/drawingml/2006/wordprocessingDrawing" xmlns:w10="urn:schemas-microsoft-com:office:word" xmlns:w="http://schemas.openxmlformats.org/wordprocessingml/2006/main" xmlns:wne="http://schemas.microsoft.com/office/word/2006/wordml" xmlns:sl="http://schemas.openxmlformats.org/schemaLibrary/2006/main" xmlns:a="http://schemas.openxmlformats.org/drawingml/2006/main" xmlns:pic="http://schemas.openxmlformats.org/drawingml/2006/picture" xmlns:c="http://schemas.openxmlformats.org/drawingml/2006/chart" xmlns:lc="http://schemas.openxmlformats.org/drawingml/2006/lockedCanvas" xmlns:dgm="http://schemas.openxmlformats.org/drawingml/2006/diagram" xmlns:wps="http://schemas.microsoft.com/office/word/2010/wordprocessingShape" xmlns:wpg="http://schemas.microsoft.com/office/word/2010/wordprocessingGroup" xmlns:w14="http://schemas.microsoft.com/office/word/2010/wordml" xmlns:w15="http://schemas.microsoft.com/office/word/2012/wordml">
   <w:docDefaults>
     <w:rPrDefault>
       <w:rPr>
         <w:rFonts w:ascii="Arial" w:cs="Arial" w:eastAsia="Arial" w:hAnsi="Arial"/>
-        <w:b w:val="0"/>
-        <w:i w:val="0"/>
-        <w:smallCaps w:val="0"/>
-        <w:strike w:val="0"/>
-        <w:color w:val="000000"/>
-        <w:sz w:val="22"/>
-        <w:szCs w:val="22"/>
-        <w:u w:val="none"/>
-        <w:shd w:fill="auto" w:val="clear"/>
-        <w:vertAlign w:val="baseline"/>
+        <w:sz w:val="22"/>
+        <w:szCs w:val="22"/>
         <w:lang w:val="en"/>
       </w:rPr>
     </w:rPrDefault>
     <w:pPrDefault>
       <w:pPr>
-        <w:keepNext w:val="0"/>
-        <w:keepLines w:val="0"/>
-        <w:widowControl w:val="1"/>
-        <w:pBdr>
-          <w:top w:space="0" w:sz="0" w:val="nil"/>
-          <w:left w:space="0" w:sz="0" w:val="nil"/>
-          <w:bottom w:space="0" w:sz="0" w:val="nil"/>
-          <w:right w:space="0" w:sz="0" w:val="nil"/>
-          <w:between w:space="0" w:sz="0" w:val="nil"/>
-        </w:pBdr>
-        <w:shd w:fill="auto" w:val="clear"/>
-        <w:spacing w:after="0" w:before="0" w:line="276" w:lineRule="auto"/>
-        <w:ind w:left="0" w:right="0" w:firstLine="0"/>
-        <w:contextualSpacing w:val="0"/>
-        <w:jc w:val="left"/>
+        <w:spacing w:line="276" w:lineRule="auto"/>
       </w:pPr>
     </w:pPrDefault>
   </w:docDefaults>

</xml_diff>